<commit_message>
Dopunjen korak kod glavnog toka
</commit_message>
<xml_diff>
--- a/Scenariji upotrebe/Registracija korisnika kao dostavljača/Registracija korisnika kao dostavljača.docx
+++ b/Scenariji upotrebe/Registracija korisnika kao dostavljača/Registracija korisnika kao dostavljača.docx
@@ -18,21 +18,8 @@
             <w:tcW w:w="4696" w:type="dxa"/>
           </w:tcPr>
           <w:p>
-            <w:proofErr w:type="spellStart"/>
-            <w:r>
-              <w:t>Naziv</w:t>
-            </w:r>
-            <w:proofErr w:type="spellEnd"/>
-            <w:r>
-              <w:t xml:space="preserve"> </w:t>
-            </w:r>
-            <w:proofErr w:type="spellStart"/>
-            <w:r>
-              <w:t>scenarija</w:t>
-            </w:r>
-            <w:proofErr w:type="spellEnd"/>
-            <w:r>
-              <w:t xml:space="preserve"> </w:t>
+            <w:r>
+              <w:t xml:space="preserve">Naziv scenarija </w:t>
             </w:r>
           </w:p>
         </w:tc>
@@ -41,19 +28,12 @@
             <w:tcW w:w="4700" w:type="dxa"/>
           </w:tcPr>
           <w:p>
-            <w:proofErr w:type="spellStart"/>
-            <w:r>
-              <w:t>Registracija</w:t>
-            </w:r>
-            <w:proofErr w:type="spellEnd"/>
-            <w:r>
-              <w:t xml:space="preserve"> </w:t>
-            </w:r>
-            <w:proofErr w:type="spellStart"/>
+            <w:r>
+              <w:t xml:space="preserve">Registracija </w:t>
+            </w:r>
             <w:r>
               <w:t>dostavljača</w:t>
             </w:r>
-            <w:proofErr w:type="spellEnd"/>
           </w:p>
         </w:tc>
       </w:tr>
@@ -63,11 +43,9 @@
             <w:tcW w:w="4696" w:type="dxa"/>
           </w:tcPr>
           <w:p>
-            <w:proofErr w:type="spellStart"/>
             <w:r>
               <w:t>Opis</w:t>
             </w:r>
-            <w:proofErr w:type="spellEnd"/>
           </w:p>
         </w:tc>
         <w:tc>
@@ -75,67 +53,12 @@
             <w:tcW w:w="4700" w:type="dxa"/>
           </w:tcPr>
           <w:p>
-            <w:proofErr w:type="spellStart"/>
-            <w:r>
-              <w:t>Registracija</w:t>
-            </w:r>
-            <w:proofErr w:type="spellEnd"/>
-            <w:r>
-              <w:t xml:space="preserve"> </w:t>
-            </w:r>
-            <w:proofErr w:type="spellStart"/>
-            <w:r>
-              <w:t>osobe</w:t>
-            </w:r>
-            <w:proofErr w:type="spellEnd"/>
-            <w:r>
-              <w:t xml:space="preserve"> </w:t>
-            </w:r>
-            <w:proofErr w:type="spellStart"/>
-            <w:r>
-              <w:t>koja</w:t>
-            </w:r>
-            <w:proofErr w:type="spellEnd"/>
-            <w:r>
-              <w:t xml:space="preserve"> </w:t>
-            </w:r>
-            <w:proofErr w:type="spellStart"/>
-            <w:r>
-              <w:t>želi</w:t>
-            </w:r>
-            <w:proofErr w:type="spellEnd"/>
-            <w:r>
-              <w:t xml:space="preserve"> da </w:t>
-            </w:r>
-            <w:proofErr w:type="spellStart"/>
-            <w:r>
-              <w:t>koristi</w:t>
-            </w:r>
-            <w:proofErr w:type="spellEnd"/>
-            <w:r>
-              <w:t xml:space="preserve"> </w:t>
-            </w:r>
-            <w:proofErr w:type="spellStart"/>
-            <w:r>
-              <w:t>aplikaciju</w:t>
-            </w:r>
-            <w:proofErr w:type="spellEnd"/>
-            <w:r>
-              <w:t xml:space="preserve"> </w:t>
-            </w:r>
-            <w:proofErr w:type="spellStart"/>
-            <w:r>
-              <w:t>kao</w:t>
-            </w:r>
-            <w:proofErr w:type="spellEnd"/>
-            <w:r>
-              <w:t xml:space="preserve"> </w:t>
-            </w:r>
-            <w:proofErr w:type="spellStart"/>
+            <w:r>
+              <w:t xml:space="preserve">Registracija osobe koja želi da koristi aplikaciju kao </w:t>
+            </w:r>
             <w:r>
               <w:t>dostavljač</w:t>
             </w:r>
-            <w:proofErr w:type="spellEnd"/>
           </w:p>
         </w:tc>
       </w:tr>
@@ -145,27 +68,9 @@
             <w:tcW w:w="4696" w:type="dxa"/>
           </w:tcPr>
           <w:p>
-            <w:proofErr w:type="spellStart"/>
-            <w:r>
-              <w:t>Posljedice</w:t>
-            </w:r>
-            <w:proofErr w:type="spellEnd"/>
-            <w:r>
-              <w:t xml:space="preserve"> – </w:t>
-            </w:r>
-            <w:proofErr w:type="spellStart"/>
-            <w:r>
-              <w:t>uspješan</w:t>
-            </w:r>
-            <w:proofErr w:type="spellEnd"/>
-            <w:r>
-              <w:t xml:space="preserve"> </w:t>
-            </w:r>
-            <w:proofErr w:type="spellStart"/>
-            <w:r>
-              <w:t>završetak</w:t>
-            </w:r>
-            <w:proofErr w:type="spellEnd"/>
+            <w:r>
+              <w:t>Posljedice – uspješan završetak</w:t>
+            </w:r>
           </w:p>
         </w:tc>
         <w:tc>
@@ -173,17 +78,8 @@
             <w:tcW w:w="4700" w:type="dxa"/>
           </w:tcPr>
           <w:p>
-            <w:proofErr w:type="spellStart"/>
-            <w:r>
-              <w:t>Potvrda</w:t>
-            </w:r>
-            <w:proofErr w:type="spellEnd"/>
-            <w:r>
-              <w:t xml:space="preserve"> o </w:t>
-            </w:r>
-            <w:proofErr w:type="spellStart"/>
-            <w:r>
-              <w:t>u</w:t>
+            <w:r>
+              <w:t>Potvrda o u</w:t>
             </w:r>
             <w:r>
               <w:t>spješn</w:t>
@@ -191,40 +87,14 @@
             <w:r>
               <w:t>oj</w:t>
             </w:r>
-            <w:proofErr w:type="spellEnd"/>
-            <w:r>
-              <w:t xml:space="preserve"> </w:t>
-            </w:r>
-            <w:proofErr w:type="spellStart"/>
-            <w:r>
-              <w:t>registracij</w:t>
+            <w:r>
+              <w:t xml:space="preserve"> registracij</w:t>
             </w:r>
             <w:r>
               <w:t>i</w:t>
             </w:r>
-            <w:proofErr w:type="spellEnd"/>
-            <w:r>
-              <w:t xml:space="preserve"> </w:t>
-            </w:r>
-            <w:proofErr w:type="spellStart"/>
-            <w:r>
-              <w:t>accounta</w:t>
-            </w:r>
-            <w:proofErr w:type="spellEnd"/>
-            <w:r>
-              <w:t xml:space="preserve"> </w:t>
-            </w:r>
-            <w:proofErr w:type="spellStart"/>
-            <w:r>
-              <w:t>na</w:t>
-            </w:r>
-            <w:proofErr w:type="spellEnd"/>
-            <w:r>
-              <w:t xml:space="preserve"> </w:t>
-            </w:r>
-            <w:proofErr w:type="spellStart"/>
-            <w:r>
-              <w:t>s</w:t>
+            <w:r>
+              <w:t xml:space="preserve"> accounta na s</w:t>
             </w:r>
             <w:r>
               <w:t>i</w:t>
@@ -232,7 +102,6 @@
             <w:r>
               <w:t>stem</w:t>
             </w:r>
-            <w:proofErr w:type="spellEnd"/>
           </w:p>
         </w:tc>
       </w:tr>
@@ -242,27 +111,9 @@
             <w:tcW w:w="4696" w:type="dxa"/>
           </w:tcPr>
           <w:p>
-            <w:proofErr w:type="spellStart"/>
-            <w:r>
-              <w:t>Posljedice</w:t>
-            </w:r>
-            <w:proofErr w:type="spellEnd"/>
-            <w:r>
-              <w:t xml:space="preserve"> – </w:t>
-            </w:r>
-            <w:proofErr w:type="spellStart"/>
-            <w:r>
-              <w:t>neuspješan</w:t>
-            </w:r>
-            <w:proofErr w:type="spellEnd"/>
-            <w:r>
-              <w:t xml:space="preserve"> </w:t>
-            </w:r>
-            <w:proofErr w:type="spellStart"/>
-            <w:r>
-              <w:t>završetak</w:t>
-            </w:r>
-            <w:proofErr w:type="spellEnd"/>
+            <w:r>
+              <w:t>Posljedice – neuspješan završetak</w:t>
+            </w:r>
           </w:p>
         </w:tc>
         <w:tc>
@@ -270,97 +121,15 @@
             <w:tcW w:w="4700" w:type="dxa"/>
           </w:tcPr>
           <w:p>
-            <w:proofErr w:type="spellStart"/>
-            <w:r>
-              <w:t>Neuspješna</w:t>
-            </w:r>
-            <w:proofErr w:type="spellEnd"/>
-            <w:r>
-              <w:t xml:space="preserve"> </w:t>
-            </w:r>
-            <w:proofErr w:type="spellStart"/>
-            <w:r>
-              <w:t>validacija</w:t>
-            </w:r>
-            <w:proofErr w:type="spellEnd"/>
-            <w:r>
-              <w:t xml:space="preserve"> </w:t>
-            </w:r>
-            <w:proofErr w:type="spellStart"/>
-            <w:r>
-              <w:t>korisničkih</w:t>
-            </w:r>
-            <w:proofErr w:type="spellEnd"/>
-            <w:r>
-              <w:t xml:space="preserve"> </w:t>
-            </w:r>
-            <w:proofErr w:type="spellStart"/>
-            <w:r>
-              <w:t>podataka</w:t>
-            </w:r>
-            <w:proofErr w:type="spellEnd"/>
-            <w:r>
-              <w:t xml:space="preserve">, </w:t>
-            </w:r>
-            <w:proofErr w:type="spellStart"/>
-            <w:r>
-              <w:t>samim</w:t>
-            </w:r>
-            <w:proofErr w:type="spellEnd"/>
-            <w:r>
-              <w:t xml:space="preserve"> </w:t>
-            </w:r>
-            <w:proofErr w:type="spellStart"/>
-            <w:r>
-              <w:t>tim</w:t>
-            </w:r>
-            <w:proofErr w:type="spellEnd"/>
-            <w:r>
-              <w:t xml:space="preserve"> </w:t>
-            </w:r>
-            <w:proofErr w:type="spellStart"/>
+            <w:r>
+              <w:t>Neuspješna validacija korisničkih podataka, samim tim i registracija accounta na s</w:t>
+            </w:r>
             <w:r>
               <w:t>i</w:t>
             </w:r>
-            <w:proofErr w:type="spellEnd"/>
-            <w:r>
-              <w:t xml:space="preserve"> </w:t>
-            </w:r>
-            <w:proofErr w:type="spellStart"/>
-            <w:r>
-              <w:t>registracija</w:t>
-            </w:r>
-            <w:proofErr w:type="spellEnd"/>
-            <w:r>
-              <w:t xml:space="preserve"> </w:t>
-            </w:r>
-            <w:proofErr w:type="spellStart"/>
-            <w:r>
-              <w:t>accounta</w:t>
-            </w:r>
-            <w:proofErr w:type="spellEnd"/>
-            <w:r>
-              <w:t xml:space="preserve"> </w:t>
-            </w:r>
-            <w:proofErr w:type="spellStart"/>
-            <w:r>
-              <w:t>na</w:t>
-            </w:r>
-            <w:proofErr w:type="spellEnd"/>
-            <w:r>
-              <w:t xml:space="preserve"> </w:t>
-            </w:r>
-            <w:proofErr w:type="spellStart"/>
-            <w:r>
-              <w:t>s</w:t>
-            </w:r>
-            <w:r>
-              <w:t>i</w:t>
-            </w:r>
             <w:r>
               <w:t>stem</w:t>
             </w:r>
-            <w:proofErr w:type="spellEnd"/>
           </w:p>
         </w:tc>
       </w:tr>
@@ -370,19 +139,9 @@
             <w:tcW w:w="4696" w:type="dxa"/>
           </w:tcPr>
           <w:p>
-            <w:proofErr w:type="spellStart"/>
-            <w:r>
-              <w:t>Primarni</w:t>
-            </w:r>
-            <w:proofErr w:type="spellEnd"/>
-            <w:r>
-              <w:t xml:space="preserve"> </w:t>
-            </w:r>
-            <w:proofErr w:type="spellStart"/>
-            <w:r>
-              <w:t>akteri</w:t>
-            </w:r>
-            <w:proofErr w:type="spellEnd"/>
+            <w:r>
+              <w:t>Primarni akteri</w:t>
+            </w:r>
           </w:p>
         </w:tc>
         <w:tc>
@@ -390,19 +149,9 @@
             <w:tcW w:w="4700" w:type="dxa"/>
           </w:tcPr>
           <w:p>
-            <w:proofErr w:type="spellStart"/>
-            <w:r>
-              <w:t>Neregistrovani</w:t>
-            </w:r>
-            <w:proofErr w:type="spellEnd"/>
-            <w:r>
-              <w:t xml:space="preserve"> </w:t>
-            </w:r>
-            <w:proofErr w:type="spellStart"/>
-            <w:r>
-              <w:t>korisnik</w:t>
-            </w:r>
-            <w:proofErr w:type="spellEnd"/>
+            <w:r>
+              <w:t>Neregistrovani korisnik</w:t>
+            </w:r>
           </w:p>
         </w:tc>
       </w:tr>
@@ -412,19 +161,9 @@
             <w:tcW w:w="4696" w:type="dxa"/>
           </w:tcPr>
           <w:p>
-            <w:proofErr w:type="spellStart"/>
-            <w:r>
-              <w:t>Ostali</w:t>
-            </w:r>
-            <w:proofErr w:type="spellEnd"/>
-            <w:r>
-              <w:t xml:space="preserve"> </w:t>
-            </w:r>
-            <w:proofErr w:type="spellStart"/>
-            <w:r>
-              <w:t>akteri</w:t>
-            </w:r>
-            <w:proofErr w:type="spellEnd"/>
+            <w:r>
+              <w:t>Ostali akteri</w:t>
+            </w:r>
           </w:p>
         </w:tc>
         <w:tc>
@@ -432,21 +171,11 @@
             <w:tcW w:w="4700" w:type="dxa"/>
           </w:tcPr>
           <w:p>
-            <w:proofErr w:type="spellStart"/>
             <w:r>
               <w:t>Sistem</w:t>
             </w:r>
-            <w:proofErr w:type="spellEnd"/>
-            <w:r>
-              <w:t xml:space="preserve"> </w:t>
-            </w:r>
-            <w:proofErr w:type="spellStart"/>
-            <w:r>
-              <w:t>i</w:t>
-            </w:r>
-            <w:proofErr w:type="spellEnd"/>
-            <w:r>
-              <w:t xml:space="preserve"> administrator</w:t>
+            <w:r>
+              <w:t xml:space="preserve"> i administrator</w:t>
             </w:r>
           </w:p>
         </w:tc>
@@ -457,19 +186,9 @@
             <w:tcW w:w="4696" w:type="dxa"/>
           </w:tcPr>
           <w:p>
-            <w:proofErr w:type="spellStart"/>
-            <w:r>
-              <w:t>Glavni</w:t>
-            </w:r>
-            <w:proofErr w:type="spellEnd"/>
-            <w:r>
-              <w:t xml:space="preserve"> </w:t>
-            </w:r>
-            <w:proofErr w:type="spellStart"/>
-            <w:r>
-              <w:t>tok</w:t>
-            </w:r>
-            <w:proofErr w:type="spellEnd"/>
+            <w:r>
+              <w:t>Glavni tok</w:t>
+            </w:r>
           </w:p>
         </w:tc>
         <w:tc>
@@ -477,182 +196,26 @@
             <w:tcW w:w="4700" w:type="dxa"/>
           </w:tcPr>
           <w:p>
-            <w:proofErr w:type="spellStart"/>
-            <w:r>
-              <w:t>Neregistrovani</w:t>
-            </w:r>
-            <w:proofErr w:type="spellEnd"/>
-            <w:r>
-              <w:t xml:space="preserve"> </w:t>
-            </w:r>
-            <w:proofErr w:type="spellStart"/>
-            <w:r>
-              <w:t>korisnik</w:t>
-            </w:r>
-            <w:proofErr w:type="spellEnd"/>
-            <w:r>
-              <w:t xml:space="preserve"> </w:t>
-            </w:r>
-            <w:proofErr w:type="spellStart"/>
-            <w:r>
-              <w:t>popunjava</w:t>
-            </w:r>
-            <w:proofErr w:type="spellEnd"/>
-            <w:r>
-              <w:t xml:space="preserve"> </w:t>
-            </w:r>
-            <w:proofErr w:type="spellStart"/>
-            <w:r>
-              <w:t>formu</w:t>
-            </w:r>
-            <w:proofErr w:type="spellEnd"/>
-            <w:r>
-              <w:t xml:space="preserve"> </w:t>
+            <w:r>
+              <w:t xml:space="preserve">Neregistrovani korisnik popunjava formu </w:t>
             </w:r>
             <w:r>
               <w:t xml:space="preserve">s </w:t>
             </w:r>
-            <w:proofErr w:type="spellStart"/>
             <w:r>
               <w:t>lični</w:t>
             </w:r>
             <w:r>
               <w:t>m</w:t>
             </w:r>
-            <w:proofErr w:type="spellEnd"/>
-            <w:r>
-              <w:t xml:space="preserve"> </w:t>
-            </w:r>
-            <w:proofErr w:type="spellStart"/>
-            <w:r>
-              <w:t>p</w:t>
-            </w:r>
-            <w:r>
-              <w:t>odacima</w:t>
-            </w:r>
-            <w:proofErr w:type="spellEnd"/>
-            <w:r>
-              <w:t xml:space="preserve"> </w:t>
-            </w:r>
-            <w:proofErr w:type="spellStart"/>
-            <w:r>
-              <w:t>potrebnim</w:t>
-            </w:r>
-            <w:proofErr w:type="spellEnd"/>
-            <w:r>
-              <w:t xml:space="preserve"> za </w:t>
-            </w:r>
-            <w:proofErr w:type="spellStart"/>
-            <w:r>
-              <w:t>kreiranje</w:t>
-            </w:r>
-            <w:proofErr w:type="spellEnd"/>
-            <w:r>
-              <w:t xml:space="preserve"> </w:t>
-            </w:r>
-            <w:proofErr w:type="spellStart"/>
-            <w:r>
-              <w:t>novog</w:t>
-            </w:r>
-            <w:proofErr w:type="spellEnd"/>
-            <w:r>
-              <w:t xml:space="preserve"> </w:t>
-            </w:r>
-            <w:proofErr w:type="spellStart"/>
-            <w:r>
-              <w:t>korisničkog</w:t>
-            </w:r>
-            <w:proofErr w:type="spellEnd"/>
-            <w:r>
-              <w:t xml:space="preserve"> </w:t>
-            </w:r>
-            <w:proofErr w:type="spellStart"/>
-            <w:r>
-              <w:t>računa</w:t>
-            </w:r>
-            <w:proofErr w:type="spellEnd"/>
-            <w:r>
-              <w:t xml:space="preserve">, forma se </w:t>
-            </w:r>
-            <w:proofErr w:type="spellStart"/>
-            <w:r>
-              <w:t>dalje</w:t>
-            </w:r>
-            <w:proofErr w:type="spellEnd"/>
-            <w:r>
-              <w:t xml:space="preserve"> </w:t>
-            </w:r>
-            <w:proofErr w:type="spellStart"/>
-            <w:r>
-              <w:t>validira</w:t>
-            </w:r>
-            <w:proofErr w:type="spellEnd"/>
-            <w:r>
-              <w:t xml:space="preserve">, </w:t>
-            </w:r>
-            <w:proofErr w:type="spellStart"/>
-            <w:r>
-              <w:t>te</w:t>
-            </w:r>
-            <w:proofErr w:type="spellEnd"/>
-            <w:r>
-              <w:t xml:space="preserve"> u </w:t>
-            </w:r>
-            <w:proofErr w:type="spellStart"/>
-            <w:r>
-              <w:t>slučaju</w:t>
-            </w:r>
-            <w:proofErr w:type="spellEnd"/>
-            <w:r>
-              <w:t xml:space="preserve"> </w:t>
-            </w:r>
-            <w:proofErr w:type="spellStart"/>
-            <w:r>
-              <w:t>uspješne</w:t>
-            </w:r>
-            <w:proofErr w:type="spellEnd"/>
-            <w:r>
-              <w:t xml:space="preserve"> </w:t>
-            </w:r>
-            <w:proofErr w:type="spellStart"/>
-            <w:r>
-              <w:t>validacije</w:t>
-            </w:r>
-            <w:proofErr w:type="spellEnd"/>
-            <w:r>
-              <w:t xml:space="preserve"> </w:t>
-            </w:r>
-            <w:proofErr w:type="spellStart"/>
-            <w:r>
-              <w:t>kreira</w:t>
-            </w:r>
-            <w:proofErr w:type="spellEnd"/>
-            <w:r>
-              <w:t xml:space="preserve"> se </w:t>
-            </w:r>
-            <w:proofErr w:type="spellStart"/>
-            <w:r>
-              <w:t>novi</w:t>
-            </w:r>
-            <w:proofErr w:type="spellEnd"/>
-            <w:r>
-              <w:t xml:space="preserve"> </w:t>
-            </w:r>
-            <w:proofErr w:type="spellStart"/>
-            <w:r>
-              <w:t>korisnički</w:t>
-            </w:r>
-            <w:proofErr w:type="spellEnd"/>
-            <w:r>
-              <w:t xml:space="preserve"> </w:t>
-            </w:r>
-            <w:proofErr w:type="spellStart"/>
-            <w:r>
-              <w:t>račun</w:t>
-            </w:r>
-            <w:proofErr w:type="spellEnd"/>
-            <w:r>
-              <w:t>.</w:t>
+            <w:r>
+              <w:t xml:space="preserve"> p</w:t>
+            </w:r>
+            <w:r>
+              <w:t xml:space="preserve">odacima potrebnim za kreiranje novog korisničkog računa, forma se </w:t>
+            </w:r>
+            <w:r>
+              <w:t>dalje validira, te u slučaju uspješne validacije kreira se novi korisnički račun.</w:t>
             </w:r>
           </w:p>
         </w:tc>
@@ -669,19 +232,9 @@
             <w:tcW w:w="4696" w:type="dxa"/>
           </w:tcPr>
           <w:p>
-            <w:proofErr w:type="spellStart"/>
-            <w:r>
-              <w:t>Alternativni</w:t>
-            </w:r>
-            <w:proofErr w:type="spellEnd"/>
-            <w:r>
-              <w:t xml:space="preserve"> </w:t>
-            </w:r>
-            <w:proofErr w:type="spellStart"/>
-            <w:r>
-              <w:t>tok</w:t>
-            </w:r>
-            <w:proofErr w:type="spellEnd"/>
+            <w:r>
+              <w:t>Alternativni tok</w:t>
+            </w:r>
           </w:p>
         </w:tc>
         <w:tc>
@@ -689,75 +242,12 @@
             <w:tcW w:w="4700" w:type="dxa"/>
           </w:tcPr>
           <w:p>
-            <w:proofErr w:type="spellStart"/>
-            <w:r>
-              <w:t>Neuspješna</w:t>
-            </w:r>
-            <w:proofErr w:type="spellEnd"/>
-            <w:r>
-              <w:t xml:space="preserve"> </w:t>
-            </w:r>
-            <w:proofErr w:type="spellStart"/>
-            <w:r>
-              <w:t>validacija</w:t>
-            </w:r>
-            <w:proofErr w:type="spellEnd"/>
-            <w:r>
-              <w:t xml:space="preserve"> </w:t>
-            </w:r>
-            <w:proofErr w:type="spellStart"/>
-            <w:r>
-              <w:t>korisničkih</w:t>
-            </w:r>
-            <w:proofErr w:type="spellEnd"/>
-            <w:r>
-              <w:t xml:space="preserve"> </w:t>
-            </w:r>
-            <w:proofErr w:type="spellStart"/>
-            <w:r>
-              <w:t>podataka</w:t>
-            </w:r>
-            <w:proofErr w:type="spellEnd"/>
-            <w:r>
-              <w:t xml:space="preserve">, </w:t>
-            </w:r>
-            <w:proofErr w:type="spellStart"/>
-            <w:r>
-              <w:t>odbijanje</w:t>
-            </w:r>
-            <w:proofErr w:type="spellEnd"/>
-            <w:r>
-              <w:t xml:space="preserve"> </w:t>
-            </w:r>
-            <w:proofErr w:type="spellStart"/>
-            <w:r>
-              <w:t>zahtjeva</w:t>
-            </w:r>
-            <w:proofErr w:type="spellEnd"/>
-            <w:r>
-              <w:t xml:space="preserve"> </w:t>
-            </w:r>
-            <w:proofErr w:type="spellStart"/>
-            <w:r>
-              <w:t>od</w:t>
-            </w:r>
-            <w:proofErr w:type="spellEnd"/>
-            <w:r>
-              <w:t xml:space="preserve"> </w:t>
-            </w:r>
-            <w:proofErr w:type="spellStart"/>
-            <w:r>
-              <w:t>strane</w:t>
-            </w:r>
-            <w:proofErr w:type="spellEnd"/>
-            <w:r>
-              <w:t xml:space="preserve"> </w:t>
-            </w:r>
-            <w:proofErr w:type="spellStart"/>
-            <w:r>
-              <w:t>administratora</w:t>
-            </w:r>
-            <w:proofErr w:type="spellEnd"/>
+            <w:r>
+              <w:t>Neuspješna validacija korisničkih podataka</w:t>
+            </w:r>
+            <w:r>
+              <w:t>, odbijanje zahtjeva od strane administratora</w:t>
+            </w:r>
           </w:p>
         </w:tc>
       </w:tr>
@@ -765,27 +255,9 @@
     <w:p/>
     <w:p/>
     <w:p>
-      <w:proofErr w:type="spellStart"/>
       <w:r>
-        <w:t>Glavni</w:t>
+        <w:t>Glavni tok događaja</w:t>
       </w:r>
-      <w:proofErr w:type="spellEnd"/>
-      <w:r>
-        <w:t xml:space="preserve"> </w:t>
-      </w:r>
-      <w:proofErr w:type="spellStart"/>
-      <w:r>
-        <w:t>tok</w:t>
-      </w:r>
-      <w:proofErr w:type="spellEnd"/>
-      <w:r>
-        <w:t xml:space="preserve"> </w:t>
-      </w:r>
-      <w:proofErr w:type="spellStart"/>
-      <w:r>
-        <w:t>događaja</w:t>
-      </w:r>
-      <w:proofErr w:type="spellEnd"/>
     </w:p>
     <w:tbl>
       <w:tblPr>
@@ -807,19 +279,9 @@
             <w:pPr>
               <w:jc w:val="center"/>
             </w:pPr>
-            <w:proofErr w:type="spellStart"/>
-            <w:r>
-              <w:t>Neregistrovani</w:t>
-            </w:r>
-            <w:proofErr w:type="spellEnd"/>
-            <w:r>
-              <w:t xml:space="preserve"> </w:t>
-            </w:r>
-            <w:proofErr w:type="spellStart"/>
-            <w:r>
-              <w:t>korisnik</w:t>
-            </w:r>
-            <w:proofErr w:type="spellEnd"/>
+            <w:r>
+              <w:t>Neregistrovani korisnik</w:t>
+            </w:r>
           </w:p>
         </w:tc>
         <w:tc>
@@ -830,11 +292,9 @@
             <w:pPr>
               <w:jc w:val="center"/>
             </w:pPr>
-            <w:proofErr w:type="spellStart"/>
             <w:r>
               <w:t>Sistem</w:t>
             </w:r>
-            <w:proofErr w:type="spellEnd"/>
           </w:p>
         </w:tc>
         <w:tc>
@@ -864,13 +324,11 @@
                 <w:numId w:val="1"/>
               </w:numPr>
             </w:pPr>
-            <w:proofErr w:type="spellStart"/>
-            <w:r>
-              <w:t>Pristup</w:t>
-            </w:r>
-            <w:proofErr w:type="spellEnd"/>
-            <w:r>
-              <w:t xml:space="preserve"> </w:t>
+            <w:r>
+              <w:t xml:space="preserve">Pristup </w:t>
+            </w:r>
+            <w:r>
+              <w:t>interfejsu za registrovanje dostavljača</w:t>
             </w:r>
           </w:p>
         </w:tc>
@@ -906,19 +364,9 @@
                 <w:numId w:val="1"/>
               </w:numPr>
             </w:pPr>
-            <w:proofErr w:type="spellStart"/>
-            <w:r>
-              <w:t>Prikaz</w:t>
-            </w:r>
-            <w:proofErr w:type="spellEnd"/>
-            <w:r>
-              <w:t xml:space="preserve"> </w:t>
-            </w:r>
-            <w:proofErr w:type="spellStart"/>
-            <w:r>
-              <w:t>forme</w:t>
-            </w:r>
-            <w:proofErr w:type="spellEnd"/>
+            <w:r>
+              <w:t>Prikaz forme</w:t>
+            </w:r>
           </w:p>
         </w:tc>
         <w:tc>
@@ -945,19 +393,9 @@
                 <w:numId w:val="1"/>
               </w:numPr>
             </w:pPr>
-            <w:proofErr w:type="spellStart"/>
-            <w:r>
-              <w:t>Popunjavanje</w:t>
-            </w:r>
-            <w:proofErr w:type="spellEnd"/>
-            <w:r>
-              <w:t xml:space="preserve"> </w:t>
-            </w:r>
-            <w:proofErr w:type="spellStart"/>
-            <w:r>
-              <w:t>forme</w:t>
-            </w:r>
-            <w:proofErr w:type="spellEnd"/>
+            <w:r>
+              <w:t>Popunjavanje forme</w:t>
+            </w:r>
           </w:p>
         </w:tc>
         <w:tc>
@@ -987,13 +425,8 @@
               </w:numPr>
             </w:pPr>
             <w:r>
-              <w:t xml:space="preserve">Submit </w:t>
-            </w:r>
-            <w:proofErr w:type="spellStart"/>
-            <w:r>
-              <w:t>forme</w:t>
-            </w:r>
-            <w:proofErr w:type="spellEnd"/>
+              <w:t>Submit forme</w:t>
+            </w:r>
           </w:p>
         </w:tc>
         <w:tc>
@@ -1028,35 +461,9 @@
                 <w:numId w:val="1"/>
               </w:numPr>
             </w:pPr>
-            <w:proofErr w:type="spellStart"/>
-            <w:r>
-              <w:t>Uspješna</w:t>
-            </w:r>
-            <w:proofErr w:type="spellEnd"/>
-            <w:r>
-              <w:t xml:space="preserve"> </w:t>
-            </w:r>
-            <w:proofErr w:type="spellStart"/>
-            <w:r>
-              <w:t>validacija</w:t>
-            </w:r>
-            <w:proofErr w:type="spellEnd"/>
-            <w:r>
-              <w:t xml:space="preserve"> </w:t>
-            </w:r>
-            <w:proofErr w:type="spellStart"/>
-            <w:r>
-              <w:t>korisničkih</w:t>
-            </w:r>
-            <w:proofErr w:type="spellEnd"/>
-            <w:r>
-              <w:t xml:space="preserve"> </w:t>
-            </w:r>
-            <w:proofErr w:type="spellStart"/>
-            <w:r>
-              <w:t>podataka</w:t>
-            </w:r>
-            <w:proofErr w:type="spellEnd"/>
+            <w:r>
+              <w:t>Uspješna validacija korisničkih podataka</w:t>
+            </w:r>
           </w:p>
         </w:tc>
         <w:tc>
@@ -1099,51 +506,9 @@
                 <w:numId w:val="1"/>
               </w:numPr>
             </w:pPr>
-            <w:proofErr w:type="spellStart"/>
-            <w:r>
-              <w:t>Prihvata</w:t>
-            </w:r>
-            <w:proofErr w:type="spellEnd"/>
-            <w:r>
-              <w:t xml:space="preserve"> </w:t>
-            </w:r>
-            <w:proofErr w:type="spellStart"/>
-            <w:r>
-              <w:t>zahtjev</w:t>
-            </w:r>
-            <w:proofErr w:type="spellEnd"/>
-            <w:r>
-              <w:t xml:space="preserve"> za </w:t>
-            </w:r>
-            <w:proofErr w:type="spellStart"/>
-            <w:r>
-              <w:t>kreiranje</w:t>
-            </w:r>
-            <w:proofErr w:type="spellEnd"/>
-            <w:r>
-              <w:t xml:space="preserve"> </w:t>
-            </w:r>
-            <w:proofErr w:type="spellStart"/>
-            <w:r>
-              <w:t>novog</w:t>
-            </w:r>
-            <w:proofErr w:type="spellEnd"/>
-            <w:r>
-              <w:t xml:space="preserve"> </w:t>
-            </w:r>
-            <w:proofErr w:type="spellStart"/>
-            <w:r>
-              <w:t>accounta</w:t>
-            </w:r>
-            <w:proofErr w:type="spellEnd"/>
-            <w:r>
-              <w:t xml:space="preserve"> </w:t>
-            </w:r>
-            <w:proofErr w:type="spellStart"/>
-            <w:r>
-              <w:t>dostavljača</w:t>
-            </w:r>
-            <w:proofErr w:type="spellEnd"/>
+            <w:r>
+              <w:t>Prihvata zahtjev za kreiranje novog accounta dostavljača</w:t>
+            </w:r>
           </w:p>
         </w:tc>
       </w:tr>
@@ -1163,37 +528,8 @@
               <w:ind w:left="360"/>
             </w:pPr>
             <w:r>
-              <w:t xml:space="preserve">7.  </w:t>
-            </w:r>
-            <w:proofErr w:type="spellStart"/>
-            <w:r>
-              <w:t>Slanje</w:t>
-            </w:r>
-            <w:proofErr w:type="spellEnd"/>
-            <w:r>
-              <w:t xml:space="preserve"> email </w:t>
-            </w:r>
-            <w:proofErr w:type="spellStart"/>
-            <w:r>
-              <w:t>potvrde</w:t>
-            </w:r>
-            <w:proofErr w:type="spellEnd"/>
-            <w:r>
-              <w:t xml:space="preserve"> o </w:t>
-            </w:r>
-            <w:proofErr w:type="spellStart"/>
-            <w:r>
-              <w:t>uspješnoj</w:t>
-            </w:r>
-            <w:proofErr w:type="spellEnd"/>
-            <w:r>
-              <w:t xml:space="preserve"> </w:t>
-            </w:r>
-            <w:proofErr w:type="spellStart"/>
-            <w:r>
-              <w:t>registraciji</w:t>
-            </w:r>
-            <w:proofErr w:type="spellEnd"/>
+              <w:t>7.  Slanje email potvrde o uspješnoj registraciji</w:t>
+            </w:r>
           </w:p>
         </w:tc>
         <w:tc>
@@ -1215,28 +551,10 @@
       </w:r>
     </w:p>
     <w:p>
-      <w:proofErr w:type="spellStart"/>
       <w:r>
         <w:lastRenderedPageBreak/>
-        <w:t>Alternativni</w:t>
+        <w:t>Alternativni tok događaja</w:t>
       </w:r>
-      <w:proofErr w:type="spellEnd"/>
-      <w:r>
-        <w:t xml:space="preserve"> </w:t>
-      </w:r>
-      <w:proofErr w:type="spellStart"/>
-      <w:r>
-        <w:t>tok</w:t>
-      </w:r>
-      <w:proofErr w:type="spellEnd"/>
-      <w:r>
-        <w:t xml:space="preserve"> </w:t>
-      </w:r>
-      <w:proofErr w:type="spellStart"/>
-      <w:r>
-        <w:t>događaja</w:t>
-      </w:r>
-      <w:proofErr w:type="spellEnd"/>
     </w:p>
     <w:tbl>
       <w:tblPr>
@@ -1257,19 +575,9 @@
             <w:pPr>
               <w:jc w:val="center"/>
             </w:pPr>
-            <w:proofErr w:type="spellStart"/>
-            <w:r>
-              <w:t>Neregistrovani</w:t>
-            </w:r>
-            <w:proofErr w:type="spellEnd"/>
-            <w:r>
-              <w:t xml:space="preserve"> </w:t>
-            </w:r>
-            <w:proofErr w:type="spellStart"/>
-            <w:r>
-              <w:t>korisnik</w:t>
-            </w:r>
-            <w:proofErr w:type="spellEnd"/>
+            <w:r>
+              <w:t>Neregistrovani korisnik</w:t>
+            </w:r>
           </w:p>
         </w:tc>
         <w:tc>
@@ -1280,11 +588,9 @@
             <w:pPr>
               <w:jc w:val="center"/>
             </w:pPr>
-            <w:proofErr w:type="spellStart"/>
             <w:r>
               <w:t>Sistem</w:t>
             </w:r>
-            <w:proofErr w:type="spellEnd"/>
           </w:p>
         </w:tc>
       </w:tr>
@@ -1307,35 +613,9 @@
                 <w:numId w:val="2"/>
               </w:numPr>
             </w:pPr>
-            <w:proofErr w:type="spellStart"/>
-            <w:r>
-              <w:t>Neuspješna</w:t>
-            </w:r>
-            <w:proofErr w:type="spellEnd"/>
-            <w:r>
-              <w:t xml:space="preserve"> </w:t>
-            </w:r>
-            <w:proofErr w:type="spellStart"/>
-            <w:r>
-              <w:t>validacija</w:t>
-            </w:r>
-            <w:proofErr w:type="spellEnd"/>
-            <w:r>
-              <w:t xml:space="preserve"> </w:t>
-            </w:r>
-            <w:proofErr w:type="spellStart"/>
-            <w:r>
-              <w:t>korisničkih</w:t>
-            </w:r>
-            <w:proofErr w:type="spellEnd"/>
-            <w:r>
-              <w:t xml:space="preserve"> </w:t>
-            </w:r>
-            <w:proofErr w:type="spellStart"/>
-            <w:r>
-              <w:t>podataka</w:t>
-            </w:r>
-            <w:proofErr w:type="spellEnd"/>
+            <w:r>
+              <w:t>Neuspješna validacija korisničkih podataka</w:t>
+            </w:r>
           </w:p>
         </w:tc>
       </w:tr>
@@ -1358,19 +638,9 @@
                 <w:numId w:val="2"/>
               </w:numPr>
             </w:pPr>
-            <w:proofErr w:type="spellStart"/>
-            <w:r>
-              <w:t>Upozorenje</w:t>
-            </w:r>
-            <w:proofErr w:type="spellEnd"/>
-            <w:r>
-              <w:t xml:space="preserve"> </w:t>
-            </w:r>
-            <w:proofErr w:type="spellStart"/>
-            <w:r>
-              <w:t>korisniku</w:t>
-            </w:r>
-            <w:proofErr w:type="spellEnd"/>
+            <w:r>
+              <w:t>Upozorenje korisniku</w:t>
+            </w:r>
           </w:p>
         </w:tc>
       </w:tr>
@@ -1387,51 +657,9 @@
                 <w:numId w:val="2"/>
               </w:numPr>
             </w:pPr>
-            <w:proofErr w:type="spellStart"/>
-            <w:r>
-              <w:t>Povratak</w:t>
-            </w:r>
-            <w:proofErr w:type="spellEnd"/>
-            <w:r>
-              <w:t xml:space="preserve"> </w:t>
-            </w:r>
-            <w:proofErr w:type="spellStart"/>
-            <w:r>
-              <w:t>na</w:t>
-            </w:r>
-            <w:proofErr w:type="spellEnd"/>
-            <w:r>
-              <w:t xml:space="preserve"> </w:t>
-            </w:r>
-            <w:proofErr w:type="spellStart"/>
-            <w:r>
-              <w:t>korak</w:t>
-            </w:r>
-            <w:proofErr w:type="spellEnd"/>
-            <w:r>
-              <w:t xml:space="preserve"> 3. </w:t>
-            </w:r>
-            <w:proofErr w:type="spellStart"/>
-            <w:r>
-              <w:t>glavnog</w:t>
-            </w:r>
-            <w:proofErr w:type="spellEnd"/>
-            <w:r>
-              <w:t xml:space="preserve"> </w:t>
-            </w:r>
-            <w:proofErr w:type="spellStart"/>
-            <w:r>
-              <w:t>toka</w:t>
-            </w:r>
-            <w:proofErr w:type="spellEnd"/>
-            <w:r>
-              <w:t xml:space="preserve"> </w:t>
-            </w:r>
-            <w:proofErr w:type="spellStart"/>
-            <w:r>
-              <w:t>događaja</w:t>
-            </w:r>
-            <w:proofErr w:type="spellEnd"/>
+            <w:r>
+              <w:t>Povratak na korak 3. glavnog toka događaja</w:t>
+            </w:r>
           </w:p>
         </w:tc>
         <w:tc>
@@ -1445,28 +673,8 @@
     <w:p>
       <w:r>
         <w:br/>
+        <w:t>Alternativni tok događaja</w:t>
       </w:r>
-      <w:proofErr w:type="spellStart"/>
-      <w:r>
-        <w:t>Alternativni</w:t>
-      </w:r>
-      <w:proofErr w:type="spellEnd"/>
-      <w:r>
-        <w:t xml:space="preserve"> </w:t>
-      </w:r>
-      <w:proofErr w:type="spellStart"/>
-      <w:r>
-        <w:t>tok</w:t>
-      </w:r>
-      <w:proofErr w:type="spellEnd"/>
-      <w:r>
-        <w:t xml:space="preserve"> </w:t>
-      </w:r>
-      <w:proofErr w:type="spellStart"/>
-      <w:r>
-        <w:t>događaja</w:t>
-      </w:r>
-      <w:proofErr w:type="spellEnd"/>
     </w:p>
     <w:tbl>
       <w:tblPr>
@@ -1485,19 +693,9 @@
             <w:tcW w:w="3132" w:type="dxa"/>
           </w:tcPr>
           <w:p>
-            <w:proofErr w:type="spellStart"/>
-            <w:r>
-              <w:t>Neregistrovani</w:t>
-            </w:r>
-            <w:proofErr w:type="spellEnd"/>
-            <w:r>
-              <w:t xml:space="preserve"> </w:t>
-            </w:r>
-            <w:proofErr w:type="spellStart"/>
-            <w:r>
-              <w:t>korisnik</w:t>
-            </w:r>
-            <w:proofErr w:type="spellEnd"/>
+            <w:r>
+              <w:t>Neregistrovani korisnik</w:t>
+            </w:r>
           </w:p>
         </w:tc>
         <w:tc>
@@ -1505,11 +703,9 @@
             <w:tcW w:w="3132" w:type="dxa"/>
           </w:tcPr>
           <w:p>
-            <w:proofErr w:type="spellStart"/>
             <w:r>
               <w:t>Sistem</w:t>
             </w:r>
-            <w:proofErr w:type="spellEnd"/>
           </w:p>
         </w:tc>
         <w:tc>
@@ -1542,27 +738,9 @@
                 <w:numId w:val="3"/>
               </w:numPr>
             </w:pPr>
-            <w:proofErr w:type="spellStart"/>
-            <w:r>
-              <w:t>Uspješna</w:t>
-            </w:r>
-            <w:proofErr w:type="spellEnd"/>
-            <w:r>
-              <w:t xml:space="preserve"> </w:t>
-            </w:r>
-            <w:proofErr w:type="spellStart"/>
-            <w:r>
-              <w:t>validacija</w:t>
-            </w:r>
-            <w:proofErr w:type="spellEnd"/>
-            <w:r>
-              <w:t xml:space="preserve"> </w:t>
-            </w:r>
-            <w:proofErr w:type="spellStart"/>
-            <w:r>
-              <w:t>korisničkih</w:t>
-            </w:r>
-            <w:proofErr w:type="spellEnd"/>
+            <w:r>
+              <w:t>Uspješna validacija korisničkih</w:t>
+            </w:r>
           </w:p>
         </w:tc>
         <w:tc>
@@ -1597,59 +775,9 @@
                 <w:numId w:val="3"/>
               </w:numPr>
             </w:pPr>
-            <w:proofErr w:type="spellStart"/>
-            <w:r>
-              <w:t>Odbijanje</w:t>
-            </w:r>
-            <w:proofErr w:type="spellEnd"/>
-            <w:r>
-              <w:t xml:space="preserve"> </w:t>
-            </w:r>
-            <w:proofErr w:type="spellStart"/>
-            <w:r>
-              <w:t>zahtjeva</w:t>
-            </w:r>
-            <w:proofErr w:type="spellEnd"/>
-            <w:r>
-              <w:t xml:space="preserve"> za </w:t>
-            </w:r>
-            <w:proofErr w:type="spellStart"/>
-            <w:r>
-              <w:t>registraciju</w:t>
-            </w:r>
-            <w:proofErr w:type="spellEnd"/>
-            <w:r>
-              <w:t xml:space="preserve"> </w:t>
-            </w:r>
-            <w:proofErr w:type="spellStart"/>
-            <w:r>
-              <w:t>zbog</w:t>
-            </w:r>
-            <w:proofErr w:type="spellEnd"/>
-            <w:r>
-              <w:t xml:space="preserve"> </w:t>
-            </w:r>
-            <w:proofErr w:type="spellStart"/>
-            <w:r>
-              <w:t>nepoštivanja</w:t>
-            </w:r>
-            <w:proofErr w:type="spellEnd"/>
-            <w:r>
-              <w:t xml:space="preserve"> </w:t>
-            </w:r>
-            <w:proofErr w:type="spellStart"/>
-            <w:r>
-              <w:t>pravilnika</w:t>
-            </w:r>
-            <w:proofErr w:type="spellEnd"/>
-            <w:r>
-              <w:t xml:space="preserve"> </w:t>
-            </w:r>
-            <w:proofErr w:type="spellStart"/>
-            <w:r>
-              <w:t>aplikacije</w:t>
-            </w:r>
-            <w:proofErr w:type="spellEnd"/>
+            <w:r>
+              <w:t>Odbijanje zahtjeva za registraciju zbog nepoštivanja pravilnika aplikacije</w:t>
+            </w:r>
           </w:p>
         </w:tc>
       </w:tr>
@@ -1672,27 +800,9 @@
                 <w:numId w:val="3"/>
               </w:numPr>
             </w:pPr>
-            <w:proofErr w:type="spellStart"/>
-            <w:r>
-              <w:t>Slanje</w:t>
-            </w:r>
-            <w:proofErr w:type="spellEnd"/>
-            <w:r>
-              <w:t xml:space="preserve"> </w:t>
-            </w:r>
-            <w:proofErr w:type="spellStart"/>
-            <w:r>
-              <w:t>obrazloženja</w:t>
-            </w:r>
-            <w:proofErr w:type="spellEnd"/>
-            <w:r>
-              <w:t xml:space="preserve"> e-mail </w:t>
-            </w:r>
-            <w:proofErr w:type="spellStart"/>
-            <w:r>
-              <w:t>porukom</w:t>
-            </w:r>
-            <w:proofErr w:type="spellEnd"/>
+            <w:r>
+              <w:t>Slanje obrazloženja e-mail porukom</w:t>
+            </w:r>
           </w:p>
         </w:tc>
         <w:tc>

</xml_diff>